<commit_message>
Update Cailean Matthews Design Sprint Monday.docx
</commit_message>
<xml_diff>
--- a/Day1/Matthews-DesSprintDay 1/Cailean Matthews Design Sprint Monday.docx
+++ b/Day1/Matthews-DesSprintDay 1/Cailean Matthews Design Sprint Monday.docx
@@ -133,6 +133,97 @@
           <w:rtl w:val="0"/>
         </w:rPr>
         <w:t xml:space="preserve">OUR PRODUCT: Allows previous students of the same classes to help other students at any time of day.</w:t>
+      </w:r>
+    </w:p>
+    <w:p>
+      <w:pPr>
+        <w:spacing w:line="480" w:lineRule="auto"/>
+        <w:rPr>
+          <w:rFonts w:ascii="Times New Roman" w:cs="Times New Roman" w:eastAsia="Times New Roman" w:hAnsi="Times New Roman"/>
+          <w:sz w:val="24"/>
+          <w:szCs w:val="24"/>
+        </w:rPr>
+      </w:pPr>
+      <w:r>
+        <w:rPr>
+          <w:rtl w:val="0"/>
+        </w:rPr>
+      </w:r>
+    </w:p>
+    <w:p>
+      <w:pPr>
+        <w:spacing w:line="480" w:lineRule="auto"/>
+        <w:rPr>
+          <w:rFonts w:ascii="Times New Roman" w:cs="Times New Roman" w:eastAsia="Times New Roman" w:hAnsi="Times New Roman"/>
+          <w:sz w:val="24"/>
+          <w:szCs w:val="24"/>
+        </w:rPr>
+      </w:pPr>
+      <w:r>
+        <w:rPr>
+          <w:rFonts w:ascii="Times New Roman" w:cs="Times New Roman" w:eastAsia="Times New Roman" w:hAnsi="Times New Roman"/>
+          <w:sz w:val="24"/>
+          <w:szCs w:val="24"/>
+          <w:rtl w:val="0"/>
+        </w:rPr>
+        <w:t xml:space="preserve">Why should I use this over the average tutoring site?</w:t>
+      </w:r>
+    </w:p>
+    <w:p>
+      <w:pPr>
+        <w:spacing w:line="480" w:lineRule="auto"/>
+        <w:rPr>
+          <w:rFonts w:ascii="Times New Roman" w:cs="Times New Roman" w:eastAsia="Times New Roman" w:hAnsi="Times New Roman"/>
+          <w:sz w:val="24"/>
+          <w:szCs w:val="24"/>
+        </w:rPr>
+      </w:pPr>
+      <w:r>
+        <w:rPr>
+          <w:rFonts w:ascii="Times New Roman" w:cs="Times New Roman" w:eastAsia="Times New Roman" w:hAnsi="Times New Roman"/>
+          <w:sz w:val="24"/>
+          <w:szCs w:val="24"/>
+          <w:rtl w:val="0"/>
+        </w:rPr>
+        <w:t xml:space="preserve">It is specifically designed for UNCC students and the courses you are taking.</w:t>
+      </w:r>
+    </w:p>
+    <w:p>
+      <w:pPr>
+        <w:spacing w:line="480" w:lineRule="auto"/>
+        <w:rPr>
+          <w:rFonts w:ascii="Times New Roman" w:cs="Times New Roman" w:eastAsia="Times New Roman" w:hAnsi="Times New Roman"/>
+          <w:sz w:val="24"/>
+          <w:szCs w:val="24"/>
+        </w:rPr>
+      </w:pPr>
+      <w:r>
+        <w:rPr>
+          <w:rFonts w:ascii="Times New Roman" w:cs="Times New Roman" w:eastAsia="Times New Roman" w:hAnsi="Times New Roman"/>
+          <w:sz w:val="24"/>
+          <w:szCs w:val="24"/>
+          <w:rtl w:val="0"/>
+        </w:rPr>
+        <w:t xml:space="preserve">How will I be able to connect with a tutor that suits my needs?</w:t>
+      </w:r>
+    </w:p>
+    <w:p>
+      <w:pPr>
+        <w:spacing w:line="480" w:lineRule="auto"/>
+        <w:rPr>
+          <w:rFonts w:ascii="Times New Roman" w:cs="Times New Roman" w:eastAsia="Times New Roman" w:hAnsi="Times New Roman"/>
+          <w:sz w:val="24"/>
+          <w:szCs w:val="24"/>
+        </w:rPr>
+      </w:pPr>
+      <w:r>
+        <w:rPr>
+          <w:rFonts w:ascii="Times New Roman" w:cs="Times New Roman" w:eastAsia="Times New Roman" w:hAnsi="Times New Roman"/>
+          <w:sz w:val="24"/>
+          <w:szCs w:val="24"/>
+          <w:rtl w:val="0"/>
+        </w:rPr>
+        <w:t xml:space="preserve">You are able to filter through the available tutors by course, topic, and rating.</w:t>
       </w:r>
     </w:p>
     <w:p>

</xml_diff>